<commit_message>
Adding images and some exploratory analysis
</commit_message>
<xml_diff>
--- a/z_documentation/decisiones&acciones.docx
+++ b/z_documentation/decisiones&acciones.docx
@@ -75,9 +75,11 @@
       <w:r>
         <w:t>“</w:t>
       </w:r>
+      <w:proofErr w:type="spellStart"/>
       <w:r>
         <w:t>multigenic_assays</w:t>
       </w:r>
+      <w:proofErr w:type="spellEnd"/>
       <w:r>
         <w:t>”</w:t>
       </w:r>
@@ -199,7 +201,15 @@
         <w:jc w:val="both"/>
       </w:pPr>
       <w:r>
-        <w:t>El proyecto está orientado a predecir subtipos moleculares clínicamente relevantes (Luminal A, Luminal B, HER2-enriched, Basal-like). Estos subtipos tienen implicaciones terapéuticas y pronósticas claras, mientras que "Normal" no tiene relevancia clínica directa.</w:t>
+        <w:t>El proyecto está orientado a predecir subtipos moleculares clínicamente relevantes (Luminal A, Luminal B, HER2-enriched, Basal-</w:t>
+      </w:r>
+      <w:proofErr w:type="spellStart"/>
+      <w:r>
+        <w:t>like</w:t>
+      </w:r>
+      <w:proofErr w:type="spellEnd"/>
+      <w:r>
+        <w:t>). Estos subtipos tienen implicaciones terapéuticas y pronósticas claras, mientras que "Normal" no tiene relevancia clínica directa.</w:t>
       </w:r>
     </w:p>
     <w:p>
@@ -242,7 +252,15 @@
         <w:jc w:val="both"/>
       </w:pPr>
       <w:r>
-        <w:t>Por tanto, la predicción tiene 4 clases: Luminal A, Luminal B, HER2-enriched, Basal-like.</w:t>
+        <w:t>Por tanto, la predicción tiene 4 clases: Luminal A, Luminal B, HER2-enriched, Basal-</w:t>
+      </w:r>
+      <w:proofErr w:type="spellStart"/>
+      <w:r>
+        <w:t>like</w:t>
+      </w:r>
+      <w:proofErr w:type="spellEnd"/>
+      <w:r>
+        <w:t>.</w:t>
       </w:r>
     </w:p>
     <w:p>
@@ -349,8 +367,13 @@
         <w:t xml:space="preserve">En </w:t>
       </w:r>
       <w:r>
-        <w:t>0_data_cohesion\get_target_class</w:t>
-      </w:r>
+        <w:t>0_data_cohesion\</w:t>
+      </w:r>
+      <w:proofErr w:type="spellStart"/>
+      <w:r>
+        <w:t>get_target_class</w:t>
+      </w:r>
+      <w:proofErr w:type="spellEnd"/>
       <w:r>
         <w:t xml:space="preserve"> hay un gráfico p</w:t>
       </w:r>
@@ -363,6 +386,104 @@
         <w:pStyle w:val="ListParagraph"/>
         <w:ind w:left="360"/>
         <w:jc w:val="both"/>
+      </w:pPr>
+    </w:p>
+    <w:p>
+      <w:pPr>
+        <w:pStyle w:val="ListParagraph"/>
+        <w:numPr>
+          <w:ilvl w:val="0"/>
+          <w:numId w:val="3"/>
+        </w:numPr>
+        <w:jc w:val="both"/>
+        <w:rPr>
+          <w:b/>
+          <w:bCs/>
+        </w:rPr>
+      </w:pPr>
+      <w:r>
+        <w:rPr>
+          <w:b/>
+          <w:bCs/>
+        </w:rPr>
+        <w:t>Análisis exploratorio de los distintos conjuntos de datos (por ahora no con las características que falta extraer)</w:t>
+      </w:r>
+    </w:p>
+    <w:p>
+      <w:pPr>
+        <w:pStyle w:val="ListParagraph"/>
+        <w:ind w:left="360"/>
+        <w:jc w:val="both"/>
+        <w:rPr>
+          <w:b/>
+          <w:bCs/>
+          <w:sz w:val="10"/>
+          <w:szCs w:val="10"/>
+        </w:rPr>
+      </w:pPr>
+    </w:p>
+    <w:p>
+      <w:pPr>
+        <w:pStyle w:val="ListParagraph"/>
+        <w:ind w:left="360"/>
+        <w:jc w:val="both"/>
+      </w:pPr>
+      <w:r>
+        <w:t xml:space="preserve">Justificación: </w:t>
+      </w:r>
+      <w:r>
+        <w:t xml:space="preserve">Es importante analizar la distribución, valores faltantes y relación con la variable objetivo de las distintas </w:t>
+      </w:r>
+      <w:r>
+        <w:t>variables.</w:t>
+      </w:r>
+    </w:p>
+    <w:p>
+      <w:pPr>
+        <w:pStyle w:val="ListParagraph"/>
+        <w:ind w:left="360"/>
+        <w:jc w:val="both"/>
+        <w:rPr>
+          <w:sz w:val="10"/>
+          <w:szCs w:val="10"/>
+        </w:rPr>
+      </w:pPr>
+    </w:p>
+    <w:p>
+      <w:pPr>
+        <w:pStyle w:val="ListParagraph"/>
+        <w:ind w:left="360"/>
+        <w:jc w:val="both"/>
+      </w:pPr>
+      <w:r>
+        <w:t>Se decide para los datos clínicos y de ensayo que variables meter en el modelo teniendo en cuenta cuestiones medicas y de variabilidad.</w:t>
+      </w:r>
+    </w:p>
+    <w:p>
+      <w:pPr>
+        <w:jc w:val="both"/>
+        <w:rPr>
+          <w:b/>
+          <w:bCs/>
+        </w:rPr>
+      </w:pPr>
+    </w:p>
+    <w:p>
+      <w:pPr>
+        <w:jc w:val="both"/>
+        <w:rPr>
+          <w:b/>
+          <w:bCs/>
+        </w:rPr>
+      </w:pPr>
+    </w:p>
+    <w:p>
+      <w:pPr>
+        <w:jc w:val="both"/>
+        <w:rPr>
+          <w:b/>
+          <w:bCs/>
+        </w:rPr>
       </w:pPr>
     </w:p>
     <w:p>
@@ -404,117 +525,17 @@
         </w:rPr>
       </w:pPr>
       <w:r>
-        <w:t>Análisis exploratorio de características</w:t>
+        <w:t>Obtener las características</w:t>
       </w:r>
       <w:r>
         <w:t xml:space="preserve"> radiomicas</w:t>
       </w:r>
       <w:r>
-        <w:t xml:space="preserve"> dadas</w:t>
+        <w:t xml:space="preserve"> de las segmentaciones</w:t>
       </w:r>
       <w:r>
         <w:t>.</w:t>
       </w:r>
-    </w:p>
-    <w:p>
-      <w:pPr>
-        <w:pStyle w:val="ListParagraph"/>
-        <w:numPr>
-          <w:ilvl w:val="0"/>
-          <w:numId w:val="4"/>
-        </w:numPr>
-        <w:jc w:val="both"/>
-        <w:rPr>
-          <w:b/>
-          <w:bCs/>
-        </w:rPr>
-      </w:pPr>
-      <w:r>
-        <w:t>Obtener las características</w:t>
-      </w:r>
-      <w:r>
-        <w:t xml:space="preserve"> </w:t>
-      </w:r>
-      <w:r>
-        <w:t>radiomicas</w:t>
-      </w:r>
-      <w:r>
-        <w:t xml:space="preserve"> de las segmentaciones</w:t>
-      </w:r>
-      <w:r>
-        <w:t>.</w:t>
-      </w:r>
-    </w:p>
-    <w:p>
-      <w:pPr>
-        <w:pStyle w:val="ListParagraph"/>
-        <w:numPr>
-          <w:ilvl w:val="0"/>
-          <w:numId w:val="4"/>
-        </w:numPr>
-        <w:jc w:val="both"/>
-        <w:rPr>
-          <w:b/>
-          <w:bCs/>
-        </w:rPr>
-      </w:pPr>
-      <w:r>
-        <w:t>Análisis exploratorio de</w:t>
-      </w:r>
-      <w:r>
-        <w:t xml:space="preserve"> los datos clínicos.</w:t>
-      </w:r>
-    </w:p>
-    <w:p>
-      <w:pPr>
-        <w:pStyle w:val="ListParagraph"/>
-        <w:numPr>
-          <w:ilvl w:val="0"/>
-          <w:numId w:val="4"/>
-        </w:numPr>
-        <w:jc w:val="both"/>
-        <w:rPr>
-          <w:b/>
-          <w:bCs/>
-        </w:rPr>
-      </w:pPr>
-      <w:r>
-        <w:t>Análisis exploratorio</w:t>
-      </w:r>
-      <w:r>
-        <w:t xml:space="preserve"> de los ensayos</w:t>
-      </w:r>
-    </w:p>
-    <w:p>
-      <w:pPr>
-        <w:pStyle w:val="ListParagraph"/>
-        <w:ind w:left="502"/>
-        <w:jc w:val="both"/>
-        <w:rPr>
-          <w:b/>
-          <w:bCs/>
-        </w:rPr>
-      </w:pPr>
-    </w:p>
-    <w:p>
-      <w:pPr>
-        <w:pStyle w:val="ListParagraph"/>
-        <w:ind w:left="502"/>
-        <w:jc w:val="both"/>
-      </w:pPr>
-      <w:r>
-        <w:t xml:space="preserve">En los análisis exploratorios ver relación con el </w:t>
-      </w:r>
-      <w:r>
-        <w:t>subtipo de cancer.</w:t>
-      </w:r>
-    </w:p>
-    <w:p>
-      <w:pPr>
-        <w:pStyle w:val="ListParagraph"/>
-        <w:ind w:left="360"/>
-        <w:jc w:val="both"/>
-      </w:pPr>
     </w:p>
     <w:sectPr>
       <w:pgSz w:w="11906" w:h="16838"/>

</xml_diff>